<commit_message>
node red doc updated
</commit_message>
<xml_diff>
--- a/docs/Presentation.docx
+++ b/docs/Presentation.docx
@@ -115,7 +115,23 @@
           <w:sz w:val="28"/>
           <w:szCs w:val="28"/>
         </w:rPr>
-        <w:t>) with wireless communication capabilities (we used Cooja for simulating real world environment)</w:t>
+        <w:t xml:space="preserve">) with wireless communication capabilities (we used </w:t>
+      </w:r>
+      <w:proofErr w:type="spellStart"/>
+      <w:r>
+        <w:rPr>
+          <w:sz w:val="28"/>
+          <w:szCs w:val="28"/>
+        </w:rPr>
+        <w:t>Cooja</w:t>
+      </w:r>
+      <w:proofErr w:type="spellEnd"/>
+      <w:r>
+        <w:rPr>
+          <w:sz w:val="28"/>
+          <w:szCs w:val="28"/>
+        </w:rPr>
+        <w:t xml:space="preserve"> for simulating real world environment)</w:t>
       </w:r>
       <w:r>
         <w:rPr>
@@ -231,7 +247,23 @@
           <w:sz w:val="28"/>
           <w:szCs w:val="28"/>
         </w:rPr>
-        <w:t xml:space="preserve"> nodes and an MQTT broker, which is a Mosquitto broker process running </w:t>
+        <w:t xml:space="preserve"> nodes and an MQTT broker, which is a </w:t>
+      </w:r>
+      <w:proofErr w:type="spellStart"/>
+      <w:r>
+        <w:rPr>
+          <w:sz w:val="28"/>
+          <w:szCs w:val="28"/>
+        </w:rPr>
+        <w:t>Mosquitto</w:t>
+      </w:r>
+      <w:proofErr w:type="spellEnd"/>
+      <w:r>
+        <w:rPr>
+          <w:sz w:val="28"/>
+          <w:szCs w:val="28"/>
+        </w:rPr>
+        <w:t xml:space="preserve"> broker process running </w:t>
       </w:r>
       <w:r>
         <w:rPr>
@@ -245,7 +277,23 @@
           <w:sz w:val="28"/>
           <w:szCs w:val="28"/>
         </w:rPr>
-        <w:t>n the Cooja virtual machine.</w:t>
+        <w:t xml:space="preserve">n the </w:t>
+      </w:r>
+      <w:proofErr w:type="spellStart"/>
+      <w:r>
+        <w:rPr>
+          <w:sz w:val="28"/>
+          <w:szCs w:val="28"/>
+        </w:rPr>
+        <w:t>Cooja</w:t>
+      </w:r>
+      <w:proofErr w:type="spellEnd"/>
+      <w:r>
+        <w:rPr>
+          <w:sz w:val="28"/>
+          <w:szCs w:val="28"/>
+        </w:rPr>
+        <w:t xml:space="preserve"> virtual machine.</w:t>
       </w:r>
     </w:p>
     <w:p>
@@ -437,8 +485,17 @@
           <w:sz w:val="28"/>
           <w:szCs w:val="28"/>
         </w:rPr>
-        <w:t xml:space="preserve"> nodes are of two types: client and client-triggerer</w:t>
-      </w:r>
+        <w:t xml:space="preserve"> nodes are of two types: client and client-</w:t>
+      </w:r>
+      <w:proofErr w:type="spellStart"/>
+      <w:r>
+        <w:rPr>
+          <w:sz w:val="28"/>
+          <w:szCs w:val="28"/>
+        </w:rPr>
+        <w:t>triggerer</w:t>
+      </w:r>
+      <w:proofErr w:type="spellEnd"/>
       <w:r>
         <w:rPr>
           <w:sz w:val="28"/>
@@ -486,7 +543,23 @@
           <w:sz w:val="28"/>
           <w:szCs w:val="28"/>
         </w:rPr>
-        <w:t xml:space="preserve"> an event of interest triggered by someone else; client-triggerer also have</w:t>
+        <w:t xml:space="preserve"> an event of interest triggered by someone else; client-</w:t>
+      </w:r>
+      <w:proofErr w:type="spellStart"/>
+      <w:r>
+        <w:rPr>
+          <w:sz w:val="28"/>
+          <w:szCs w:val="28"/>
+        </w:rPr>
+        <w:t>triggerer</w:t>
+      </w:r>
+      <w:proofErr w:type="spellEnd"/>
+      <w:r>
+        <w:rPr>
+          <w:sz w:val="28"/>
+          <w:szCs w:val="28"/>
+        </w:rPr>
+        <w:t xml:space="preserve"> also have</w:t>
       </w:r>
       <w:r>
         <w:rPr>
@@ -799,8 +872,33 @@
                                 <w:sz w:val="20"/>
                                 <w:szCs w:val="20"/>
                               </w:rPr>
-                              <w:t>State diagram of broker_process of client.c</w:t>
+                              <w:t xml:space="preserve">State diagram of </w:t>
                             </w:r>
+                            <w:proofErr w:type="spellStart"/>
+                            <w:r>
+                              <w:rPr>
+                                <w:sz w:val="20"/>
+                                <w:szCs w:val="20"/>
+                              </w:rPr>
+                              <w:t>broker_process</w:t>
+                            </w:r>
+                            <w:proofErr w:type="spellEnd"/>
+                            <w:r>
+                              <w:rPr>
+                                <w:sz w:val="20"/>
+                                <w:szCs w:val="20"/>
+                              </w:rPr>
+                              <w:t xml:space="preserve"> of </w:t>
+                            </w:r>
+                            <w:proofErr w:type="spellStart"/>
+                            <w:r>
+                              <w:rPr>
+                                <w:sz w:val="20"/>
+                                <w:szCs w:val="20"/>
+                              </w:rPr>
+                              <w:t>client.c</w:t>
+                            </w:r>
+                            <w:proofErr w:type="spellEnd"/>
                           </w:p>
                         </w:txbxContent>
                       </wps:txbx>
@@ -841,8 +939,33 @@
                           <w:sz w:val="20"/>
                           <w:szCs w:val="20"/>
                         </w:rPr>
-                        <w:t>State diagram of broker_process of client.c</w:t>
+                        <w:t xml:space="preserve">State diagram of </w:t>
                       </w:r>
+                      <w:proofErr w:type="spellStart"/>
+                      <w:r>
+                        <w:rPr>
+                          <w:sz w:val="20"/>
+                          <w:szCs w:val="20"/>
+                        </w:rPr>
+                        <w:t>broker_process</w:t>
+                      </w:r>
+                      <w:proofErr w:type="spellEnd"/>
+                      <w:r>
+                        <w:rPr>
+                          <w:sz w:val="20"/>
+                          <w:szCs w:val="20"/>
+                        </w:rPr>
+                        <w:t xml:space="preserve"> of </w:t>
+                      </w:r>
+                      <w:proofErr w:type="spellStart"/>
+                      <w:r>
+                        <w:rPr>
+                          <w:sz w:val="20"/>
+                          <w:szCs w:val="20"/>
+                        </w:rPr>
+                        <w:t>client.c</w:t>
+                      </w:r>
+                      <w:proofErr w:type="spellEnd"/>
                     </w:p>
                   </w:txbxContent>
                 </v:textbox>
@@ -945,7 +1068,23 @@
           <w:sz w:val="28"/>
           <w:szCs w:val="28"/>
         </w:rPr>
-        <w:t>Client-triggerer node in addition:</w:t>
+        <w:t>Client-</w:t>
+      </w:r>
+      <w:proofErr w:type="spellStart"/>
+      <w:r>
+        <w:rPr>
+          <w:sz w:val="28"/>
+          <w:szCs w:val="28"/>
+        </w:rPr>
+        <w:t>triggerer</w:t>
+      </w:r>
+      <w:proofErr w:type="spellEnd"/>
+      <w:r>
+        <w:rPr>
+          <w:sz w:val="28"/>
+          <w:szCs w:val="28"/>
+        </w:rPr>
+        <w:t xml:space="preserve"> node in addition:</w:t>
       </w:r>
     </w:p>
     <w:p>
@@ -1144,14 +1283,38 @@
                                 <w:sz w:val="20"/>
                                 <w:szCs w:val="20"/>
                               </w:rPr>
-                              <w:t>State diagram of broker_process of client</w:t>
+                              <w:t xml:space="preserve">State diagram of </w:t>
+                            </w:r>
+                            <w:proofErr w:type="spellStart"/>
+                            <w:r>
+                              <w:rPr>
+                                <w:sz w:val="20"/>
+                                <w:szCs w:val="20"/>
+                              </w:rPr>
+                              <w:t>broker_process</w:t>
+                            </w:r>
+                            <w:proofErr w:type="spellEnd"/>
+                            <w:r>
+                              <w:rPr>
+                                <w:sz w:val="20"/>
+                                <w:szCs w:val="20"/>
+                              </w:rPr>
+                              <w:t xml:space="preserve"> of client</w:t>
                             </w:r>
                             <w:r>
                               <w:rPr>
                                 <w:sz w:val="20"/>
                                 <w:szCs w:val="20"/>
                               </w:rPr>
-                              <w:t>-triggerer</w:t>
+                              <w:t>-</w:t>
+                            </w:r>
+                            <w:proofErr w:type="spellStart"/>
+                            <w:r>
+                              <w:rPr>
+                                <w:sz w:val="20"/>
+                                <w:szCs w:val="20"/>
+                              </w:rPr>
+                              <w:t>triggerer</w:t>
                             </w:r>
                             <w:r>
                               <w:rPr>
@@ -1160,6 +1323,7 @@
                               </w:rPr>
                               <w:t>.c</w:t>
                             </w:r>
+                            <w:proofErr w:type="spellEnd"/>
                           </w:p>
                         </w:txbxContent>
                       </wps:txbx>
@@ -1201,14 +1365,38 @@
                           <w:sz w:val="20"/>
                           <w:szCs w:val="20"/>
                         </w:rPr>
-                        <w:t>State diagram of broker_process of client</w:t>
+                        <w:t xml:space="preserve">State diagram of </w:t>
+                      </w:r>
+                      <w:proofErr w:type="spellStart"/>
+                      <w:r>
+                        <w:rPr>
+                          <w:sz w:val="20"/>
+                          <w:szCs w:val="20"/>
+                        </w:rPr>
+                        <w:t>broker_process</w:t>
+                      </w:r>
+                      <w:proofErr w:type="spellEnd"/>
+                      <w:r>
+                        <w:rPr>
+                          <w:sz w:val="20"/>
+                          <w:szCs w:val="20"/>
+                        </w:rPr>
+                        <w:t xml:space="preserve"> of client</w:t>
                       </w:r>
                       <w:r>
                         <w:rPr>
                           <w:sz w:val="20"/>
                           <w:szCs w:val="20"/>
                         </w:rPr>
-                        <w:t>-triggerer</w:t>
+                        <w:t>-</w:t>
+                      </w:r>
+                      <w:proofErr w:type="spellStart"/>
+                      <w:r>
+                        <w:rPr>
+                          <w:sz w:val="20"/>
+                          <w:szCs w:val="20"/>
+                        </w:rPr>
+                        <w:t>triggerer</w:t>
                       </w:r>
                       <w:r>
                         <w:rPr>
@@ -1217,6 +1405,7 @@
                         </w:rPr>
                         <w:t>.c</w:t>
                       </w:r>
+                      <w:proofErr w:type="spellEnd"/>
                     </w:p>
                   </w:txbxContent>
                 </v:textbox>
@@ -1520,7 +1709,23 @@
           <w:sz w:val="28"/>
           <w:szCs w:val="28"/>
         </w:rPr>
-        <w:t xml:space="preserve"> (Immuni app analogy)</w:t>
+        <w:t xml:space="preserve"> (</w:t>
+      </w:r>
+      <w:proofErr w:type="spellStart"/>
+      <w:r>
+        <w:rPr>
+          <w:sz w:val="28"/>
+          <w:szCs w:val="28"/>
+        </w:rPr>
+        <w:t>Immuni</w:t>
+      </w:r>
+      <w:proofErr w:type="spellEnd"/>
+      <w:r>
+        <w:rPr>
+          <w:sz w:val="28"/>
+          <w:szCs w:val="28"/>
+        </w:rPr>
+        <w:t xml:space="preserve"> app analogy)</w:t>
       </w:r>
       <w:r>
         <w:rPr>
@@ -1838,10 +2043,95 @@
       </w:pPr>
       <w:r>
         <w:rPr>
+          <w:noProof/>
+          <w:sz w:val="40"/>
+          <w:szCs w:val="40"/>
+        </w:rPr>
+        <w:drawing>
+          <wp:inline distT="0" distB="0" distL="0" distR="0" wp14:anchorId="284D98FA" wp14:editId="6BDD091E">
+            <wp:extent cx="6274234" cy="723900"/>
+            <wp:effectExtent l="0" t="0" r="0" b="0"/>
+            <wp:docPr id="1" name="Picture 1"/>
+            <wp:cNvGraphicFramePr>
+              <a:graphicFrameLocks xmlns:a="http://schemas.openxmlformats.org/drawingml/2006/main" noChangeAspect="1"/>
+            </wp:cNvGraphicFramePr>
+            <a:graphic xmlns:a="http://schemas.openxmlformats.org/drawingml/2006/main">
+              <a:graphicData uri="http://schemas.openxmlformats.org/drawingml/2006/picture">
+                <pic:pic xmlns:pic="http://schemas.openxmlformats.org/drawingml/2006/picture">
+                  <pic:nvPicPr>
+                    <pic:cNvPr id="1" name="Picture 1"/>
+                    <pic:cNvPicPr/>
+                  </pic:nvPicPr>
+                  <pic:blipFill>
+                    <a:blip r:embed="rId8">
+                      <a:extLst>
+                        <a:ext uri="{28A0092B-C50C-407E-A947-70E740481C1C}">
+                          <a14:useLocalDpi xmlns:a14="http://schemas.microsoft.com/office/drawing/2010/main" val="0"/>
+                        </a:ext>
+                      </a:extLst>
+                    </a:blip>
+                    <a:stretch>
+                      <a:fillRect/>
+                    </a:stretch>
+                  </pic:blipFill>
+                  <pic:spPr>
+                    <a:xfrm>
+                      <a:off x="0" y="0"/>
+                      <a:ext cx="6278018" cy="724337"/>
+                    </a:xfrm>
+                    <a:prstGeom prst="rect">
+                      <a:avLst/>
+                    </a:prstGeom>
+                  </pic:spPr>
+                </pic:pic>
+              </a:graphicData>
+            </a:graphic>
+          </wp:inline>
+        </w:drawing>
+      </w:r>
+    </w:p>
+    <w:p>
+      <w:pPr>
+        <w:rPr>
           <w:sz w:val="28"/>
           <w:szCs w:val="28"/>
           <w:u w:val="single"/>
         </w:rPr>
+      </w:pPr>
+    </w:p>
+    <w:p>
+      <w:pPr>
+        <w:rPr>
+          <w:sz w:val="28"/>
+          <w:szCs w:val="28"/>
+          <w:u w:val="single"/>
+        </w:rPr>
+      </w:pPr>
+    </w:p>
+    <w:p>
+      <w:pPr>
+        <w:rPr>
+          <w:sz w:val="28"/>
+          <w:szCs w:val="28"/>
+          <w:u w:val="single"/>
+        </w:rPr>
+      </w:pPr>
+    </w:p>
+    <w:p>
+      <w:pPr>
+        <w:rPr>
+          <w:sz w:val="28"/>
+          <w:szCs w:val="28"/>
+          <w:u w:val="single"/>
+        </w:rPr>
+      </w:pPr>
+      <w:r>
+        <w:rPr>
+          <w:sz w:val="28"/>
+          <w:szCs w:val="28"/>
+          <w:u w:val="single"/>
+        </w:rPr>
+        <w:lastRenderedPageBreak/>
         <w:t>Flow2</w:t>
       </w:r>
     </w:p>
@@ -1937,8 +2227,21 @@
           <w:sz w:val="28"/>
           <w:szCs w:val="28"/>
         </w:rPr>
-        <w:lastRenderedPageBreak/>
-        <w:t>For each node in the list sends an MQTT publish message addressed to the node which has to be notified of the event of interest.</w:t>
+        <w:t xml:space="preserve">For each node in the list sends an MQTT publish message addressed to the node which </w:t>
+      </w:r>
+      <w:r>
+        <w:rPr>
+          <w:sz w:val="28"/>
+          <w:szCs w:val="28"/>
+        </w:rPr>
+        <w:t>must</w:t>
+      </w:r>
+      <w:r>
+        <w:rPr>
+          <w:sz w:val="28"/>
+          <w:szCs w:val="28"/>
+        </w:rPr>
+        <w:t xml:space="preserve"> be notified of the event of interest.</w:t>
       </w:r>
     </w:p>
     <w:p>
@@ -1959,6 +2262,62 @@
           <w:szCs w:val="28"/>
         </w:rPr>
         <w:t>Resets the global context for the node that triggered the event of interest.</w:t>
+      </w:r>
+    </w:p>
+    <w:p>
+      <w:pPr>
+        <w:rPr>
+          <w:sz w:val="28"/>
+          <w:szCs w:val="28"/>
+        </w:rPr>
+      </w:pPr>
+      <w:r>
+        <w:rPr>
+          <w:noProof/>
+          <w:sz w:val="28"/>
+          <w:szCs w:val="28"/>
+        </w:rPr>
+        <w:drawing>
+          <wp:inline distT="0" distB="0" distL="0" distR="0" wp14:anchorId="67337AC1" wp14:editId="57621893">
+            <wp:extent cx="6584417" cy="495300"/>
+            <wp:effectExtent l="0" t="0" r="6985" b="0"/>
+            <wp:docPr id="2" name="Picture 2"/>
+            <wp:cNvGraphicFramePr>
+              <a:graphicFrameLocks xmlns:a="http://schemas.openxmlformats.org/drawingml/2006/main" noChangeAspect="1"/>
+            </wp:cNvGraphicFramePr>
+            <a:graphic xmlns:a="http://schemas.openxmlformats.org/drawingml/2006/main">
+              <a:graphicData uri="http://schemas.openxmlformats.org/drawingml/2006/picture">
+                <pic:pic xmlns:pic="http://schemas.openxmlformats.org/drawingml/2006/picture">
+                  <pic:nvPicPr>
+                    <pic:cNvPr id="2" name="Picture 2"/>
+                    <pic:cNvPicPr/>
+                  </pic:nvPicPr>
+                  <pic:blipFill>
+                    <a:blip r:embed="rId9">
+                      <a:extLst>
+                        <a:ext uri="{28A0092B-C50C-407E-A947-70E740481C1C}">
+                          <a14:useLocalDpi xmlns:a14="http://schemas.microsoft.com/office/drawing/2010/main" val="0"/>
+                        </a:ext>
+                      </a:extLst>
+                    </a:blip>
+                    <a:stretch>
+                      <a:fillRect/>
+                    </a:stretch>
+                  </pic:blipFill>
+                  <pic:spPr>
+                    <a:xfrm>
+                      <a:off x="0" y="0"/>
+                      <a:ext cx="6669166" cy="501675"/>
+                    </a:xfrm>
+                    <a:prstGeom prst="rect">
+                      <a:avLst/>
+                    </a:prstGeom>
+                  </pic:spPr>
+                </pic:pic>
+              </a:graphicData>
+            </a:graphic>
+          </wp:inline>
+        </w:drawing>
       </w:r>
     </w:p>
     <w:p>

</xml_diff>